<commit_message>
Update Capstone 2 Brainstorming.docx
</commit_message>
<xml_diff>
--- a/Capstone 2 Brainstorming.docx
+++ b/Capstone 2 Brainstorming.docx
@@ -78,8 +78,59 @@
       <w:r>
         <w:t>We should also work in a geofence to only target certain areas. This would be for Chicagoland</w:t>
       </w:r>
+    </w:p>
+    <w:p>
+      <w:pPr>
+        <w:pStyle w:val="ListParagraph"/>
+        <w:numPr>
+          <w:ilvl w:val="1"/>
+          <w:numId w:val="2"/>
+        </w:numPr>
+      </w:pPr>
+      <w:r>
+        <w:t>How can we automatically identify the most profitable rental properties throughout the country?</w:t>
+      </w:r>
+    </w:p>
+    <w:p>
+      <w:pPr>
+        <w:pStyle w:val="ListParagraph"/>
+        <w:numPr>
+          <w:ilvl w:val="2"/>
+          <w:numId w:val="2"/>
+        </w:numPr>
+      </w:pPr>
+      <w:r>
+        <w:t xml:space="preserve">There could be 2 models here – one for </w:t>
+      </w:r>
+      <w:r>
+        <w:t>properties needing renovation, but the ‘price is right’ so there is good room for profit. This would use a similar algorithm to the above. The second</w:t>
+      </w:r>
+      <w:r>
+        <w:t xml:space="preserve"> would be to identify places that are turn-key</w:t>
+      </w:r>
+      <w:r>
+        <w:t>. The focus would be on commercial, multi-family units (5</w:t>
+      </w:r>
+      <w:r>
+        <w:t>+</w:t>
+      </w:r>
+      <w:r>
+        <w:t xml:space="preserve"> units).</w:t>
+      </w:r>
       <w:r>
         <w:t xml:space="preserve"> </w:t>
+      </w:r>
+      <w:r>
+        <w:t xml:space="preserve">It would work by comparing predicted </w:t>
+      </w:r>
+      <w:r>
+        <w:t xml:space="preserve">property value to </w:t>
+      </w:r>
+      <w:r>
+        <w:t>net profit, factoring in projected costs, appreciation</w:t>
+      </w:r>
+      <w:r>
+        <w:t xml:space="preserve"> and rent</w:t>
       </w:r>
     </w:p>
     <w:p>
@@ -248,6 +299,7 @@
     </w:p>
     <w:p>
       <w:r>
+        <w:lastRenderedPageBreak/>
         <w:t>Basketball, Archery</w:t>
       </w:r>
     </w:p>

</xml_diff>